<commit_message>
Crop robustness test + cleanup
implemented a testing mechanism to test for robustness against cropping
</commit_message>
<xml_diff>
--- a/Results/results.docx
+++ b/Results/results.docx
@@ -87,12 +87,30 @@
         </w:drawing>
       </w:r>
     </w:p>
+    <w:p/>
+    <w:p>
+      <w:r>
+        <w:t xml:space="preserve">Ex 4 </w:t>
+      </w:r>
+    </w:p>
+    <w:p>
+      <w:r>
+        <w:t xml:space="preserve">Long text robust against cropping up to 99.5% of image left for a long payload. </w:t>
+      </w:r>
+    </w:p>
+    <w:p>
+      <w:bookmarkStart w:id="0" w:name="_GoBack"/>
+      <w:bookmarkEnd w:id="0"/>
+      <w:r>
+        <w:lastRenderedPageBreak/>
+        <w:t xml:space="preserve"> </w:t>
+      </w:r>
+    </w:p>
     <w:p>
       <w:r>
         <w:rPr>
           <w:noProof/>
         </w:rPr>
-        <w:lastRenderedPageBreak/>
         <w:drawing>
           <wp:inline distT="0" distB="0" distL="0" distR="0" wp14:anchorId="516DE87E" wp14:editId="754FB9E7">
             <wp:extent cx="5943600" cy="3343275"/>
@@ -131,10 +149,7 @@
       </w:r>
     </w:p>
     <w:p/>
-    <w:p>
-      <w:bookmarkStart w:id="0" w:name="_GoBack"/>
-      <w:bookmarkEnd w:id="0"/>
-    </w:p>
+    <w:p/>
     <w:sectPr>
       <w:pgSz w:w="12240" w:h="15840"/>
       <w:pgMar w:top="1440" w:right="1440" w:bottom="1440" w:left="1440" w:header="720" w:footer="720" w:gutter="0"/>

</xml_diff>